<commit_message>
relatorio e pasta de simulacoes
</commit_message>
<xml_diff>
--- a/Eletrônica Aplicada/M2/Relatório - Experimentos Básicos.docx
+++ b/Eletrônica Aplicada/M2/Relatório - Experimentos Básicos.docx
@@ -1,6 +1,6 @@
 
 <file path=word/document.xml><?xml version="1.0" encoding="utf-8"?>
-<w:document xmlns:wpc="http://schemas.microsoft.com/office/word/2010/wordprocessingCanvas" xmlns:cx="http://schemas.microsoft.com/office/drawing/2014/chartex" xmlns:cx1="http://schemas.microsoft.com/office/drawing/2015/9/8/chartex" xmlns:cx2="http://schemas.microsoft.com/office/drawing/2015/10/21/chartex" xmlns:cx3="http://schemas.microsoft.com/office/drawing/2016/5/9/chartex" xmlns:cx4="http://schemas.microsoft.com/office/drawing/2016/5/10/chartex" xmlns:cx5="http://schemas.microsoft.com/office/drawing/2016/5/11/chartex" xmlns:cx6="http://schemas.microsoft.com/office/drawing/2016/5/12/chartex" xmlns:cx7="http://schemas.microsoft.com/office/drawing/2016/5/13/chartex" xmlns:cx8="http://schemas.microsoft.com/office/drawing/2016/5/14/chartex" xmlns:mc="http://schemas.openxmlformats.org/markup-compatibility/2006" xmlns:aink="http://schemas.microsoft.com/office/drawing/2016/ink" xmlns:am3d="http://schemas.microsoft.com/office/drawing/2017/model3d" xmlns:o="urn:schemas-microsoft-com:office:office" xmlns:r="http://schemas.openxmlformats.org/officeDocument/2006/relationships" xmlns:m="http://schemas.openxmlformats.org/officeDocument/2006/math" xmlns:v="urn:schemas-microsoft-com:vml" xmlns:wp14="http://schemas.microsoft.com/office/word/2010/wordprocessingDrawing" xmlns:wp="http://schemas.openxmlformats.org/drawingml/2006/wordprocessingDrawing" xmlns:w10="urn:schemas-microsoft-com:office:word" xmlns:w="http://schemas.openxmlformats.org/wordprocessingml/2006/main" xmlns:w14="http://schemas.microsoft.com/office/word/2010/wordml" xmlns:w15="http://schemas.microsoft.com/office/word/2012/wordml" xmlns:w16cid="http://schemas.microsoft.com/office/word/2016/wordml/cid" xmlns:w16se="http://schemas.microsoft.com/office/word/2015/wordml/symex" xmlns:wpg="http://schemas.microsoft.com/office/word/2010/wordprocessingGroup" xmlns:wpi="http://schemas.microsoft.com/office/word/2010/wordprocessingInk" xmlns:wne="http://schemas.microsoft.com/office/word/2006/wordml" xmlns:wps="http://schemas.microsoft.com/office/word/2010/wordprocessingShape" mc:Ignorable="w14 w15 w16se w16cid wp14">
+<w:document xmlns:wpc="http://schemas.microsoft.com/office/word/2010/wordprocessingCanvas" xmlns:cx="http://schemas.microsoft.com/office/drawing/2014/chartex" xmlns:cx1="http://schemas.microsoft.com/office/drawing/2015/9/8/chartex" xmlns:cx2="http://schemas.microsoft.com/office/drawing/2015/10/21/chartex" xmlns:cx3="http://schemas.microsoft.com/office/drawing/2016/5/9/chartex" xmlns:cx4="http://schemas.microsoft.com/office/drawing/2016/5/10/chartex" xmlns:cx5="http://schemas.microsoft.com/office/drawing/2016/5/11/chartex" xmlns:cx6="http://schemas.microsoft.com/office/drawing/2016/5/12/chartex" xmlns:cx7="http://schemas.microsoft.com/office/drawing/2016/5/13/chartex" xmlns:cx8="http://schemas.microsoft.com/office/drawing/2016/5/14/chartex" xmlns:mc="http://schemas.openxmlformats.org/markup-compatibility/2006" xmlns:aink="http://schemas.microsoft.com/office/drawing/2016/ink" xmlns:am3d="http://schemas.microsoft.com/office/drawing/2017/model3d" xmlns:o="urn:schemas-microsoft-com:office:office" xmlns:r="http://schemas.openxmlformats.org/officeDocument/2006/relationships" xmlns:m="http://schemas.openxmlformats.org/officeDocument/2006/math" xmlns:v="urn:schemas-microsoft-com:vml" xmlns:wp14="http://schemas.microsoft.com/office/word/2010/wordprocessingDrawing" xmlns:wp="http://schemas.openxmlformats.org/drawingml/2006/wordprocessingDrawing" xmlns:w10="urn:schemas-microsoft-com:office:word" xmlns:w="http://schemas.openxmlformats.org/wordprocessingml/2006/main" xmlns:w14="http://schemas.microsoft.com/office/word/2010/wordml" xmlns:w15="http://schemas.microsoft.com/office/word/2012/wordml" xmlns:w16cid="http://schemas.microsoft.com/office/word/2016/wordml/cid" xmlns:w16se="http://schemas.microsoft.com/office/word/2015/wordml/symex" xmlns:wpg="http://schemas.microsoft.com/office/word/2010/wordprocessingGroup" xmlns:wpi="http://schemas.microsoft.com/office/word/2010/wordprocessingInk" xmlns:wne="http://schemas.microsoft.com/office/word/2006/wordml" xmlns:wps="http://schemas.microsoft.com/office/word/2010/wordprocessingShape" xmlns:a="http://schemas.openxmlformats.org/drawingml/2006/main" xmlns:pic="http://schemas.openxmlformats.org/drawingml/2006/picture" xmlns:a14="http://schemas.microsoft.com/office/drawing/2010/main" mc:Ignorable="w14 w15 w16se w16cid wp14">
   <w:body>
     <w:p>
       <w:pPr>
@@ -185,7 +185,7 @@
         </w:rPr>
         <w:t xml:space="preserve">Lucas José da Cunha – </w:t>
       </w:r>
-      <w:hyperlink r:id="rId9" w:history="1">
+      <w:hyperlink w:history="1" r:id="rId9">
         <w:r>
           <w:rPr>
             <w:rStyle w:val="Hyperlink"/>
@@ -227,7 +227,7 @@
         </w:rPr>
         <w:t xml:space="preserve"> Martins Pinto – </w:t>
       </w:r>
-      <w:hyperlink r:id="rId10" w:history="1">
+      <w:hyperlink w:history="1" r:id="rId10">
         <w:r>
           <w:rPr>
             <w:rStyle w:val="Hyperlink"/>
@@ -1829,26 +1829,49 @@
         </w:rPr>
       </w:pPr>
     </w:p>
-    <w:p>
+    <w:p w14:noSpellErr="1">
       <w:pPr>
         <w:pStyle w:val="PargrafodaLista"/>
-        <w:ind w:left="360"/>
-      </w:pPr>
-      <w:r>
+        <w:ind w:left="360" w:firstLine="708"/>
+      </w:pPr>
+      <w:r>
+        <w:rPr/>
         <w:t xml:space="preserve">Contudo, durante a aula prática pudemos enxergar de modo real como usar um osciloscópio para </w:t>
       </w:r>
       <w:r>
-        <w:t>verificar gráficos, troca de canais, aumento de escalas, duração de pulso e com um gerador de função podemos ver como funciona os fatores de multiplicação</w:t>
-      </w:r>
-      <w:r>
-        <w:t>, a alteração da amplitude e da frequência.</w:t>
-      </w:r>
-      <w:bookmarkStart w:id="0" w:name="_GoBack"/>
+        <w:rPr/>
+        <w:t xml:space="preserve">verificar gráficos, troca de canais, aumento de escalas, duração de pulso e com um gerador de função podemos </w:t>
+      </w:r>
+      <w:r>
+        <w:rPr>
+          <w:u w:val="single"/>
+        </w:rPr>
+        <w:t>ver</w:t>
+      </w:r>
+      <w:r>
+        <w:rPr/>
+        <w:t xml:space="preserve"> como funciona os fatores de multiplicação</w:t>
+      </w:r>
+      <w:r>
+        <w:rPr/>
+        <w:t xml:space="preserve">, a alteração da </w:t>
+      </w:r>
+      <w:r>
+        <w:rPr>
+          <w:u w:val="single"/>
+        </w:rPr>
+        <w:t>amplitude</w:t>
+      </w:r>
+      <w:r>
+        <w:rPr/>
+        <w:t xml:space="preserve"> e da frequência.</w:t>
+      </w:r>
+      <w:bookmarkStart w:name="_GoBack" w:id="0"/>
       <w:bookmarkEnd w:id="0"/>
     </w:p>
     <w:p/>
     <w:sectPr>
-      <w:pgSz w:w="11906" w:h="16838"/>
+      <w:pgSz w:w="11906" w:h="16838" w:orient="portrait"/>
       <w:pgMar w:top="1417" w:right="1701" w:bottom="1417" w:left="1701" w:header="708" w:footer="708" w:gutter="0"/>
       <w:cols w:space="708"/>
       <w:docGrid w:linePitch="360"/>
@@ -1958,7 +1981,7 @@
         <w:ind w:left="1080" w:hanging="360"/>
       </w:pPr>
       <w:rPr>
-        <w:rFonts w:ascii="Wingdings" w:hAnsi="Wingdings" w:hint="default"/>
+        <w:rFonts w:hint="default" w:ascii="Wingdings" w:hAnsi="Wingdings"/>
       </w:rPr>
     </w:lvl>
     <w:lvl w:ilvl="1" w:tplc="04160003" w:tentative="1">
@@ -1970,7 +1993,7 @@
         <w:ind w:left="1800" w:hanging="360"/>
       </w:pPr>
       <w:rPr>
-        <w:rFonts w:ascii="Courier New" w:hAnsi="Courier New" w:cs="Courier New" w:hint="default"/>
+        <w:rFonts w:hint="default" w:ascii="Courier New" w:hAnsi="Courier New" w:cs="Courier New"/>
       </w:rPr>
     </w:lvl>
     <w:lvl w:ilvl="2" w:tplc="04160005" w:tentative="1">
@@ -1982,7 +2005,7 @@
         <w:ind w:left="2520" w:hanging="360"/>
       </w:pPr>
       <w:rPr>
-        <w:rFonts w:ascii="Wingdings" w:hAnsi="Wingdings" w:hint="default"/>
+        <w:rFonts w:hint="default" w:ascii="Wingdings" w:hAnsi="Wingdings"/>
       </w:rPr>
     </w:lvl>
     <w:lvl w:ilvl="3" w:tplc="04160001" w:tentative="1">
@@ -1994,7 +2017,7 @@
         <w:ind w:left="3240" w:hanging="360"/>
       </w:pPr>
       <w:rPr>
-        <w:rFonts w:ascii="Symbol" w:hAnsi="Symbol" w:hint="default"/>
+        <w:rFonts w:hint="default" w:ascii="Symbol" w:hAnsi="Symbol"/>
       </w:rPr>
     </w:lvl>
     <w:lvl w:ilvl="4" w:tplc="04160003" w:tentative="1">
@@ -2006,7 +2029,7 @@
         <w:ind w:left="3960" w:hanging="360"/>
       </w:pPr>
       <w:rPr>
-        <w:rFonts w:ascii="Courier New" w:hAnsi="Courier New" w:cs="Courier New" w:hint="default"/>
+        <w:rFonts w:hint="default" w:ascii="Courier New" w:hAnsi="Courier New" w:cs="Courier New"/>
       </w:rPr>
     </w:lvl>
     <w:lvl w:ilvl="5" w:tplc="04160005" w:tentative="1">
@@ -2018,7 +2041,7 @@
         <w:ind w:left="4680" w:hanging="360"/>
       </w:pPr>
       <w:rPr>
-        <w:rFonts w:ascii="Wingdings" w:hAnsi="Wingdings" w:hint="default"/>
+        <w:rFonts w:hint="default" w:ascii="Wingdings" w:hAnsi="Wingdings"/>
       </w:rPr>
     </w:lvl>
     <w:lvl w:ilvl="6" w:tplc="04160001" w:tentative="1">
@@ -2030,7 +2053,7 @@
         <w:ind w:left="5400" w:hanging="360"/>
       </w:pPr>
       <w:rPr>
-        <w:rFonts w:ascii="Symbol" w:hAnsi="Symbol" w:hint="default"/>
+        <w:rFonts w:hint="default" w:ascii="Symbol" w:hAnsi="Symbol"/>
       </w:rPr>
     </w:lvl>
     <w:lvl w:ilvl="7" w:tplc="04160003" w:tentative="1">
@@ -2042,7 +2065,7 @@
         <w:ind w:left="6120" w:hanging="360"/>
       </w:pPr>
       <w:rPr>
-        <w:rFonts w:ascii="Courier New" w:hAnsi="Courier New" w:cs="Courier New" w:hint="default"/>
+        <w:rFonts w:hint="default" w:ascii="Courier New" w:hAnsi="Courier New" w:cs="Courier New"/>
       </w:rPr>
     </w:lvl>
     <w:lvl w:ilvl="8" w:tplc="04160005" w:tentative="1">
@@ -2054,7 +2077,7 @@
         <w:ind w:left="6840" w:hanging="360"/>
       </w:pPr>
       <w:rPr>
-        <w:rFonts w:ascii="Wingdings" w:hAnsi="Wingdings" w:hint="default"/>
+        <w:rFonts w:hint="default" w:ascii="Wingdings" w:hAnsi="Wingdings"/>
       </w:rPr>
     </w:lvl>
   </w:abstractNum>
@@ -2071,7 +2094,7 @@
         <w:ind w:left="720" w:hanging="360"/>
       </w:pPr>
       <w:rPr>
-        <w:rFonts w:ascii="Symbol" w:hAnsi="Symbol" w:hint="default"/>
+        <w:rFonts w:hint="default" w:ascii="Symbol" w:hAnsi="Symbol"/>
       </w:rPr>
     </w:lvl>
     <w:lvl w:ilvl="1" w:tplc="04160003" w:tentative="1">
@@ -2083,7 +2106,7 @@
         <w:ind w:left="1440" w:hanging="360"/>
       </w:pPr>
       <w:rPr>
-        <w:rFonts w:ascii="Courier New" w:hAnsi="Courier New" w:cs="Courier New" w:hint="default"/>
+        <w:rFonts w:hint="default" w:ascii="Courier New" w:hAnsi="Courier New" w:cs="Courier New"/>
       </w:rPr>
     </w:lvl>
     <w:lvl w:ilvl="2" w:tplc="04160005" w:tentative="1">
@@ -2095,7 +2118,7 @@
         <w:ind w:left="2160" w:hanging="360"/>
       </w:pPr>
       <w:rPr>
-        <w:rFonts w:ascii="Wingdings" w:hAnsi="Wingdings" w:hint="default"/>
+        <w:rFonts w:hint="default" w:ascii="Wingdings" w:hAnsi="Wingdings"/>
       </w:rPr>
     </w:lvl>
     <w:lvl w:ilvl="3" w:tplc="04160001" w:tentative="1">
@@ -2107,7 +2130,7 @@
         <w:ind w:left="2880" w:hanging="360"/>
       </w:pPr>
       <w:rPr>
-        <w:rFonts w:ascii="Symbol" w:hAnsi="Symbol" w:hint="default"/>
+        <w:rFonts w:hint="default" w:ascii="Symbol" w:hAnsi="Symbol"/>
       </w:rPr>
     </w:lvl>
     <w:lvl w:ilvl="4" w:tplc="04160003" w:tentative="1">
@@ -2119,7 +2142,7 @@
         <w:ind w:left="3600" w:hanging="360"/>
       </w:pPr>
       <w:rPr>
-        <w:rFonts w:ascii="Courier New" w:hAnsi="Courier New" w:cs="Courier New" w:hint="default"/>
+        <w:rFonts w:hint="default" w:ascii="Courier New" w:hAnsi="Courier New" w:cs="Courier New"/>
       </w:rPr>
     </w:lvl>
     <w:lvl w:ilvl="5" w:tplc="04160005" w:tentative="1">
@@ -2131,7 +2154,7 @@
         <w:ind w:left="4320" w:hanging="360"/>
       </w:pPr>
       <w:rPr>
-        <w:rFonts w:ascii="Wingdings" w:hAnsi="Wingdings" w:hint="default"/>
+        <w:rFonts w:hint="default" w:ascii="Wingdings" w:hAnsi="Wingdings"/>
       </w:rPr>
     </w:lvl>
     <w:lvl w:ilvl="6" w:tplc="04160001" w:tentative="1">
@@ -2143,7 +2166,7 @@
         <w:ind w:left="5040" w:hanging="360"/>
       </w:pPr>
       <w:rPr>
-        <w:rFonts w:ascii="Symbol" w:hAnsi="Symbol" w:hint="default"/>
+        <w:rFonts w:hint="default" w:ascii="Symbol" w:hAnsi="Symbol"/>
       </w:rPr>
     </w:lvl>
     <w:lvl w:ilvl="7" w:tplc="04160003" w:tentative="1">
@@ -2155,7 +2178,7 @@
         <w:ind w:left="5760" w:hanging="360"/>
       </w:pPr>
       <w:rPr>
-        <w:rFonts w:ascii="Courier New" w:hAnsi="Courier New" w:cs="Courier New" w:hint="default"/>
+        <w:rFonts w:hint="default" w:ascii="Courier New" w:hAnsi="Courier New" w:cs="Courier New"/>
       </w:rPr>
     </w:lvl>
     <w:lvl w:ilvl="8" w:tplc="04160005" w:tentative="1">
@@ -2167,7 +2190,7 @@
         <w:ind w:left="6480" w:hanging="360"/>
       </w:pPr>
       <w:rPr>
-        <w:rFonts w:ascii="Wingdings" w:hAnsi="Wingdings" w:hint="default"/>
+        <w:rFonts w:hint="default" w:ascii="Wingdings" w:hAnsi="Wingdings"/>
       </w:rPr>
     </w:lvl>
   </w:abstractNum>
@@ -2277,7 +2300,7 @@
   <w:docDefaults>
     <w:rPrDefault>
       <w:rPr>
-        <w:rFonts w:asciiTheme="minorHAnsi" w:eastAsiaTheme="minorHAnsi" w:hAnsiTheme="minorHAnsi" w:cstheme="minorBidi"/>
+        <w:rFonts w:asciiTheme="minorHAnsi" w:hAnsiTheme="minorHAnsi" w:eastAsiaTheme="minorHAnsi" w:cstheme="minorBidi"/>
         <w:sz w:val="22"/>
         <w:szCs w:val="22"/>
         <w:lang w:val="pt-BR" w:eastAsia="en-US" w:bidi="ar-SA"/>
@@ -2292,14 +2315,14 @@
   <w:latentStyles w:defLockedState="0" w:defUIPriority="99" w:defSemiHidden="0" w:defUnhideWhenUsed="0" w:defQFormat="0" w:count="375">
     <w:lsdException w:name="Normal" w:uiPriority="0" w:qFormat="1"/>
     <w:lsdException w:name="heading 1" w:uiPriority="9" w:qFormat="1"/>
-    <w:lsdException w:name="heading 2" w:semiHidden="1" w:uiPriority="9" w:unhideWhenUsed="1" w:qFormat="1"/>
-    <w:lsdException w:name="heading 3" w:semiHidden="1" w:uiPriority="9" w:unhideWhenUsed="1" w:qFormat="1"/>
-    <w:lsdException w:name="heading 4" w:semiHidden="1" w:uiPriority="9" w:unhideWhenUsed="1" w:qFormat="1"/>
-    <w:lsdException w:name="heading 5" w:semiHidden="1" w:uiPriority="9" w:unhideWhenUsed="1" w:qFormat="1"/>
-    <w:lsdException w:name="heading 6" w:semiHidden="1" w:uiPriority="9" w:unhideWhenUsed="1" w:qFormat="1"/>
-    <w:lsdException w:name="heading 7" w:semiHidden="1" w:uiPriority="9" w:unhideWhenUsed="1" w:qFormat="1"/>
-    <w:lsdException w:name="heading 8" w:semiHidden="1" w:uiPriority="9" w:unhideWhenUsed="1" w:qFormat="1"/>
-    <w:lsdException w:name="heading 9" w:semiHidden="1" w:uiPriority="9" w:unhideWhenUsed="1" w:qFormat="1"/>
+    <w:lsdException w:name="heading 2" w:uiPriority="9" w:semiHidden="1" w:unhideWhenUsed="1" w:qFormat="1"/>
+    <w:lsdException w:name="heading 3" w:uiPriority="9" w:semiHidden="1" w:unhideWhenUsed="1" w:qFormat="1"/>
+    <w:lsdException w:name="heading 4" w:uiPriority="9" w:semiHidden="1" w:unhideWhenUsed="1" w:qFormat="1"/>
+    <w:lsdException w:name="heading 5" w:uiPriority="9" w:semiHidden="1" w:unhideWhenUsed="1" w:qFormat="1"/>
+    <w:lsdException w:name="heading 6" w:uiPriority="9" w:semiHidden="1" w:unhideWhenUsed="1" w:qFormat="1"/>
+    <w:lsdException w:name="heading 7" w:uiPriority="9" w:semiHidden="1" w:unhideWhenUsed="1" w:qFormat="1"/>
+    <w:lsdException w:name="heading 8" w:uiPriority="9" w:semiHidden="1" w:unhideWhenUsed="1" w:qFormat="1"/>
+    <w:lsdException w:name="heading 9" w:uiPriority="9" w:semiHidden="1" w:unhideWhenUsed="1" w:qFormat="1"/>
     <w:lsdException w:name="index 1" w:semiHidden="1" w:unhideWhenUsed="1"/>
     <w:lsdException w:name="index 2" w:semiHidden="1" w:unhideWhenUsed="1"/>
     <w:lsdException w:name="index 3" w:semiHidden="1" w:unhideWhenUsed="1"/>
@@ -2309,22 +2332,22 @@
     <w:lsdException w:name="index 7" w:semiHidden="1" w:unhideWhenUsed="1"/>
     <w:lsdException w:name="index 8" w:semiHidden="1" w:unhideWhenUsed="1"/>
     <w:lsdException w:name="index 9" w:semiHidden="1" w:unhideWhenUsed="1"/>
-    <w:lsdException w:name="toc 1" w:semiHidden="1" w:uiPriority="39" w:unhideWhenUsed="1"/>
-    <w:lsdException w:name="toc 2" w:semiHidden="1" w:uiPriority="39" w:unhideWhenUsed="1"/>
-    <w:lsdException w:name="toc 3" w:semiHidden="1" w:uiPriority="39" w:unhideWhenUsed="1"/>
-    <w:lsdException w:name="toc 4" w:semiHidden="1" w:uiPriority="39" w:unhideWhenUsed="1"/>
-    <w:lsdException w:name="toc 5" w:semiHidden="1" w:uiPriority="39" w:unhideWhenUsed="1"/>
-    <w:lsdException w:name="toc 6" w:semiHidden="1" w:uiPriority="39" w:unhideWhenUsed="1"/>
-    <w:lsdException w:name="toc 7" w:semiHidden="1" w:uiPriority="39" w:unhideWhenUsed="1"/>
-    <w:lsdException w:name="toc 8" w:semiHidden="1" w:uiPriority="39" w:unhideWhenUsed="1"/>
-    <w:lsdException w:name="toc 9" w:semiHidden="1" w:uiPriority="39" w:unhideWhenUsed="1"/>
+    <w:lsdException w:name="toc 1" w:uiPriority="39" w:semiHidden="1" w:unhideWhenUsed="1"/>
+    <w:lsdException w:name="toc 2" w:uiPriority="39" w:semiHidden="1" w:unhideWhenUsed="1"/>
+    <w:lsdException w:name="toc 3" w:uiPriority="39" w:semiHidden="1" w:unhideWhenUsed="1"/>
+    <w:lsdException w:name="toc 4" w:uiPriority="39" w:semiHidden="1" w:unhideWhenUsed="1"/>
+    <w:lsdException w:name="toc 5" w:uiPriority="39" w:semiHidden="1" w:unhideWhenUsed="1"/>
+    <w:lsdException w:name="toc 6" w:uiPriority="39" w:semiHidden="1" w:unhideWhenUsed="1"/>
+    <w:lsdException w:name="toc 7" w:uiPriority="39" w:semiHidden="1" w:unhideWhenUsed="1"/>
+    <w:lsdException w:name="toc 8" w:uiPriority="39" w:semiHidden="1" w:unhideWhenUsed="1"/>
+    <w:lsdException w:name="toc 9" w:uiPriority="39" w:semiHidden="1" w:unhideWhenUsed="1"/>
     <w:lsdException w:name="Normal Indent" w:semiHidden="1" w:unhideWhenUsed="1"/>
     <w:lsdException w:name="footnote text" w:semiHidden="1" w:unhideWhenUsed="1"/>
     <w:lsdException w:name="annotation text" w:semiHidden="1" w:unhideWhenUsed="1"/>
     <w:lsdException w:name="header" w:semiHidden="1" w:unhideWhenUsed="1"/>
     <w:lsdException w:name="footer" w:semiHidden="1" w:unhideWhenUsed="1"/>
     <w:lsdException w:name="index heading" w:semiHidden="1" w:unhideWhenUsed="1"/>
-    <w:lsdException w:name="caption" w:semiHidden="1" w:uiPriority="35" w:unhideWhenUsed="1" w:qFormat="1"/>
+    <w:lsdException w:name="caption" w:uiPriority="35" w:semiHidden="1" w:unhideWhenUsed="1" w:qFormat="1"/>
     <w:lsdException w:name="table of figures" w:semiHidden="1" w:unhideWhenUsed="1"/>
     <w:lsdException w:name="envelope address" w:semiHidden="1" w:unhideWhenUsed="1"/>
     <w:lsdException w:name="envelope return" w:semiHidden="1" w:unhideWhenUsed="1"/>
@@ -2355,7 +2378,7 @@
     <w:lsdException w:name="Title" w:uiPriority="10" w:qFormat="1"/>
     <w:lsdException w:name="Closing" w:semiHidden="1" w:unhideWhenUsed="1"/>
     <w:lsdException w:name="Signature" w:semiHidden="1" w:unhideWhenUsed="1"/>
-    <w:lsdException w:name="Default Paragraph Font" w:semiHidden="1" w:uiPriority="1" w:unhideWhenUsed="1"/>
+    <w:lsdException w:name="Default Paragraph Font" w:uiPriority="1" w:semiHidden="1" w:unhideWhenUsed="1"/>
     <w:lsdException w:name="Body Text" w:semiHidden="1" w:unhideWhenUsed="1"/>
     <w:lsdException w:name="Body Text Indent" w:semiHidden="1" w:unhideWhenUsed="1"/>
     <w:lsdException w:name="List Continue" w:semiHidden="1" w:unhideWhenUsed="1"/>
@@ -2555,8 +2578,8 @@
     <w:lsdException w:name="Subtle Reference" w:uiPriority="31" w:qFormat="1"/>
     <w:lsdException w:name="Intense Reference" w:uiPriority="32" w:qFormat="1"/>
     <w:lsdException w:name="Book Title" w:uiPriority="33" w:qFormat="1"/>
-    <w:lsdException w:name="Bibliography" w:semiHidden="1" w:uiPriority="37" w:unhideWhenUsed="1"/>
-    <w:lsdException w:name="TOC Heading" w:semiHidden="1" w:uiPriority="39" w:unhideWhenUsed="1" w:qFormat="1"/>
+    <w:lsdException w:name="Bibliography" w:uiPriority="37" w:semiHidden="1" w:unhideWhenUsed="1"/>
+    <w:lsdException w:name="TOC Heading" w:uiPriority="39" w:semiHidden="1" w:unhideWhenUsed="1" w:qFormat="1"/>
     <w:lsdException w:name="Plain Table 1" w:uiPriority="41"/>
     <w:lsdException w:name="Plain Table 2" w:uiPriority="42"/>
     <w:lsdException w:name="Plain Table 3" w:uiPriority="43"/>
@@ -2666,7 +2689,7 @@
     <w:lsdException w:name="Hashtag" w:semiHidden="1" w:unhideWhenUsed="1"/>
     <w:lsdException w:name="Unresolved Mention" w:semiHidden="1" w:unhideWhenUsed="1"/>
   </w:latentStyles>
-  <w:style w:type="paragraph" w:default="1" w:styleId="Normal">
+  <w:style w:type="paragraph" w:styleId="Normal" w:default="1">
     <w:name w:val="Normal"/>
     <w:qFormat/>
     <w:rsid w:val="003A3C6E"/>
@@ -2675,13 +2698,13 @@
       <w:sz w:val="24"/>
     </w:rPr>
   </w:style>
-  <w:style w:type="character" w:default="1" w:styleId="Fontepargpadro">
+  <w:style w:type="character" w:styleId="Fontepargpadro" w:default="1">
     <w:name w:val="Default Paragraph Font"/>
     <w:uiPriority w:val="1"/>
     <w:semiHidden/>
     <w:unhideWhenUsed/>
   </w:style>
-  <w:style w:type="table" w:default="1" w:styleId="Tabelanormal">
+  <w:style w:type="table" w:styleId="Tabelanormal" w:default="1">
     <w:name w:val="Normal Table"/>
     <w:uiPriority w:val="99"/>
     <w:semiHidden/>
@@ -2696,7 +2719,7 @@
       </w:tblCellMar>
     </w:tblPr>
   </w:style>
-  <w:style w:type="numbering" w:default="1" w:styleId="Semlista">
+  <w:style w:type="numbering" w:styleId="Semlista" w:default="1">
     <w:name w:val="No List"/>
     <w:uiPriority w:val="99"/>
     <w:semiHidden/>
@@ -2730,7 +2753,7 @@
       <w:szCs w:val="18"/>
     </w:rPr>
   </w:style>
-  <w:style w:type="character" w:customStyle="1" w:styleId="TextodebaloChar">
+  <w:style w:type="character" w:styleId="TextodebaloChar" w:customStyle="1">
     <w:name w:val="Texto de balão Char"/>
     <w:basedOn w:val="Fontepargpadro"/>
     <w:link w:val="Textodebalo"/>
@@ -2774,12 +2797,12 @@
     </w:pPr>
     <w:tblPr>
       <w:tblBorders>
-        <w:top w:val="single" w:sz="4" w:space="0" w:color="auto"/>
-        <w:left w:val="single" w:sz="4" w:space="0" w:color="auto"/>
-        <w:bottom w:val="single" w:sz="4" w:space="0" w:color="auto"/>
-        <w:right w:val="single" w:sz="4" w:space="0" w:color="auto"/>
-        <w:insideH w:val="single" w:sz="4" w:space="0" w:color="auto"/>
-        <w:insideV w:val="single" w:sz="4" w:space="0" w:color="auto"/>
+        <w:top w:val="single" w:color="auto" w:sz="4" w:space="0"/>
+        <w:left w:val="single" w:color="auto" w:sz="4" w:space="0"/>
+        <w:bottom w:val="single" w:color="auto" w:sz="4" w:space="0"/>
+        <w:right w:val="single" w:color="auto" w:sz="4" w:space="0"/>
+        <w:insideH w:val="single" w:color="auto" w:sz="4" w:space="0"/>
+        <w:insideV w:val="single" w:color="auto" w:sz="4" w:space="0"/>
       </w:tblBorders>
     </w:tblPr>
   </w:style>

</xml_diff>